<commit_message>
Minor fixes on tests
</commit_message>
<xml_diff>
--- a/Courses/Software-Sciences/Module-2-DS-and-Algo-New/20.2-Final-Quiz/20.2-Final-Quiz-Version-2.docx
+++ b/Courses/Software-Sciences/Module-2-DS-and-Algo-New/20.2-Final-Quiz/20.2-Final-Quiz-Version-2.docx
@@ -1037,7 +1037,7 @@
           <w:color w:val="111111"/>
           <w:lang w:val="bg-BG" w:eastAsia="bg-BG"/>
         </w:rPr>
-        <w:t>4</w:t>
+        <w:t>7</w:t>
       </w:r>
     </w:p>
     <w:p>
@@ -1068,7 +1068,7 @@
           <w:color w:val="111111"/>
           <w:lang w:val="bg-BG" w:eastAsia="bg-BG"/>
         </w:rPr>
-        <w:t>5</w:t>
+        <w:t>8</w:t>
       </w:r>
     </w:p>
     <w:p>
@@ -1093,7 +1093,7 @@
           <w:color w:val="111111"/>
           <w:lang w:val="bg-BG" w:eastAsia="bg-BG"/>
         </w:rPr>
-        <w:t>6</w:t>
+        <w:t>9</w:t>
       </w:r>
     </w:p>
     <w:p>
@@ -1118,7 +1118,7 @@
           <w:color w:val="111111"/>
           <w:lang w:val="bg-BG" w:eastAsia="bg-BG"/>
         </w:rPr>
-        <w:t>7</w:t>
+        <w:t>10</w:t>
       </w:r>
     </w:p>
     <w:p>
@@ -1662,7 +1662,23 @@
           <w:color w:val="111111"/>
           <w:lang w:eastAsia="bg-BG"/>
         </w:rPr>
-        <w:t>„При търсене на максимален елемент в масив в началото се приема, че (1) на масива е най-голям и неговата стойност се запазва в променлива. Тази променлива се сравнява с всички останали елементи и когато се намери елемент с (2) стойност от нейната, се (3) неговата стойност в променливата.“</w:t>
+        <w:t>„При търсене на максимален елемент в масив в началото се приема, че (1)</w:t>
+      </w:r>
+      <w:r>
+        <w:rPr>
+          <w:rFonts w:eastAsia="Times New Roman" w:cstheme="minorHAnsi"/>
+          <w:color w:val="111111"/>
+          <w:lang w:val="bg-BG" w:eastAsia="bg-BG"/>
+        </w:rPr>
+        <w:t xml:space="preserve"> елемент</w:t>
+      </w:r>
+      <w:r>
+        <w:rPr>
+          <w:rFonts w:eastAsia="Times New Roman" w:cstheme="minorHAnsi"/>
+          <w:color w:val="111111"/>
+          <w:lang w:eastAsia="bg-BG"/>
+        </w:rPr>
+        <w:t xml:space="preserve"> на масива е най-голям и неговата стойност се запазва в променлива. Тази променлива се сравнява с всички останали елементи и когато се намери елемент с (2) стойност от нейната, се (3) неговата стойност в променливата.“</w:t>
       </w:r>
     </w:p>
     <w:p>
@@ -1683,6 +1699,7 @@
           <w:noProof/>
           <w:lang w:val="bg-BG"/>
         </w:rPr>
+        <w:lastRenderedPageBreak/>
         <w:drawing>
           <wp:inline distT="0" distB="0" distL="0" distR="0" wp14:anchorId="0479AF2D" wp14:editId="58BA9242">
             <wp:extent cx="4039164" cy="2410161"/>
@@ -1747,7 +1764,6 @@
           <w:szCs w:val="20"/>
           <w:lang w:eastAsia="bg-BG"/>
         </w:rPr>
-        <w:lastRenderedPageBreak/>
         <w:t>(1) …</w:t>
       </w:r>
     </w:p>
@@ -1883,6 +1899,7 @@
           <w:lang w:val="bg-BG"/>
         </w:rPr>
       </w:pPr>
+      <w:bookmarkStart w:id="1" w:name="_Hlk141188257"/>
       <w:r>
         <w:rPr>
           <w:rFonts w:cstheme="minorHAnsi"/>
@@ -2064,6 +2081,7 @@
         <w:t>.</w:t>
       </w:r>
     </w:p>
+    <w:bookmarkEnd w:id="1"/>
     <w:p>
       <w:pPr>
         <w:pStyle w:val="ac"/>
@@ -2440,7 +2458,7 @@
           <w:color w:val="111111"/>
           <w:lang w:val="bg-BG" w:eastAsia="bg-BG"/>
         </w:rPr>
-        <w:t>0, 2</w:t>
+        <w:t>2</w:t>
       </w:r>
     </w:p>
     <w:p>
@@ -2905,14 +2923,6 @@
         <w:rPr>
           <w:rFonts w:cstheme="minorHAnsi"/>
           <w:color w:val="111111"/>
-          <w:lang w:val="bg-BG"/>
-        </w:rPr>
-        <w:t>“</w:t>
-      </w:r>
-      <w:r>
-        <w:rPr>
-          <w:rFonts w:cstheme="minorHAnsi"/>
-          <w:color w:val="111111"/>
         </w:rPr>
         <w:br/>
       </w:r>
@@ -3156,6 +3166,7 @@
           <w:lang w:val="bg-BG"/>
         </w:rPr>
       </w:pPr>
+      <w:bookmarkStart w:id="2" w:name="_Hlk141195293"/>
       <w:r>
         <w:rPr>
           <w:rFonts w:cstheme="minorHAnsi"/>
@@ -3165,6 +3176,7 @@
         </w:rPr>
         <w:t>Каква е сложността на следния алгоритъм?</w:t>
       </w:r>
+      <w:bookmarkEnd w:id="2"/>
     </w:p>
     <w:p>
       <w:pPr>
@@ -3181,12 +3193,11 @@
           <w:noProof/>
           <w:lang w:val="bg-BG"/>
         </w:rPr>
-        <w:lastRenderedPageBreak/>
         <w:drawing>
-          <wp:inline distT="0" distB="0" distL="0" distR="0" wp14:anchorId="631A052A" wp14:editId="3259A4EB">
-            <wp:extent cx="5430008" cy="2753109"/>
-            <wp:effectExtent l="19050" t="19050" r="18415" b="28575"/>
-            <wp:docPr id="1380159370" name="Картина 1"/>
+          <wp:inline distT="0" distB="0" distL="0" distR="0" wp14:anchorId="6176DD4E" wp14:editId="059AF6A5">
+            <wp:extent cx="3272010" cy="1456494"/>
+            <wp:effectExtent l="19050" t="19050" r="24130" b="10795"/>
+            <wp:docPr id="327548193" name="Картина 1"/>
             <wp:cNvGraphicFramePr>
               <a:graphicFrameLocks xmlns:a="http://schemas.openxmlformats.org/drawingml/2006/main" noChangeAspect="1"/>
             </wp:cNvGraphicFramePr>
@@ -3194,7 +3205,7 @@
               <a:graphicData uri="http://schemas.openxmlformats.org/drawingml/2006/picture">
                 <pic:pic xmlns:pic="http://schemas.openxmlformats.org/drawingml/2006/picture">
                   <pic:nvPicPr>
-                    <pic:cNvPr id="1380159370" name=""/>
+                    <pic:cNvPr id="327548193" name=""/>
                     <pic:cNvPicPr/>
                   </pic:nvPicPr>
                   <pic:blipFill>
@@ -3206,7 +3217,7 @@
                   <pic:spPr>
                     <a:xfrm>
                       <a:off x="0" y="0"/>
-                      <a:ext cx="5430008" cy="2753109"/>
+                      <a:ext cx="3313682" cy="1475044"/>
                     </a:xfrm>
                     <a:prstGeom prst="rect">
                       <a:avLst/>
@@ -3240,6 +3251,7 @@
           <w:rFonts w:cstheme="minorHAnsi"/>
           <w:lang w:val="bg-BG"/>
         </w:rPr>
+        <w:lastRenderedPageBreak/>
         <w:t xml:space="preserve">А) </w:t>
       </w:r>
       <w:r>
@@ -3552,7 +3564,7 @@
                               <w:szCs w:val="17"/>
                             </w:rPr>
                           </w:pPr>
-                          <w:bookmarkStart w:id="1" w:name="_Hlk24191091"/>
+                          <w:bookmarkStart w:id="3" w:name="_Hlk24191091"/>
                           <w:r>
                             <w:rPr>
                               <w:sz w:val="17"/>
@@ -3670,7 +3682,7 @@
                             <w:t>.</w:t>
                           </w:r>
                         </w:p>
-                        <w:bookmarkEnd w:id="1"/>
+                        <w:bookmarkEnd w:id="3"/>
                         <w:p>
                           <w:pPr>
                             <w:spacing w:line="240" w:lineRule="auto"/>
@@ -4252,7 +4264,7 @@
                         <w:szCs w:val="17"/>
                       </w:rPr>
                     </w:pPr>
-                    <w:bookmarkStart w:id="2" w:name="_Hlk24191091"/>
+                    <w:bookmarkStart w:id="4" w:name="_Hlk24191091"/>
                     <w:r>
                       <w:rPr>
                         <w:sz w:val="17"/>
@@ -4370,7 +4382,7 @@
                       <w:t>.</w:t>
                     </w:r>
                   </w:p>
-                  <w:bookmarkEnd w:id="2"/>
+                  <w:bookmarkEnd w:id="4"/>
                   <w:p>
                     <w:pPr>
                       <w:spacing w:line="240" w:lineRule="auto"/>

</xml_diff>